<commit_message>
updated settings.py for render
</commit_message>
<xml_diff>
--- a/homework_tracker_layout.docx
+++ b/homework_tracker_layout.docx
@@ -512,7 +512,74 @@
           <w:lang w:eastAsia="en-GB"/>
           <w14:ligatures w14:val="none"/>
         </w:rPr>
-        <w:t xml:space="preserve">Frontend (React): </w:t>
+        <w:t>Frontend (</w:t>
+      </w:r>
+      <w:r>
+        <w:rPr>
+          <w:rFonts w:ascii="Calibri" w:eastAsia="Times New Roman" w:hAnsi="Calibri" w:cs="Calibri"/>
+          <w:kern w:val="0"/>
+          <w:lang w:eastAsia="en-GB"/>
+          <w14:ligatures w14:val="none"/>
+        </w:rPr>
+        <w:t>h</w:t>
+      </w:r>
+      <w:r>
+        <w:rPr>
+          <w:rFonts w:ascii="Calibri" w:eastAsia="Times New Roman" w:hAnsi="Calibri" w:cs="Calibri"/>
+          <w:kern w:val="0"/>
+          <w:lang w:eastAsia="en-GB"/>
+          <w14:ligatures w14:val="none"/>
+        </w:rPr>
+        <w:t>t</w:t>
+      </w:r>
+      <w:r>
+        <w:rPr>
+          <w:rFonts w:ascii="Calibri" w:eastAsia="Times New Roman" w:hAnsi="Calibri" w:cs="Calibri"/>
+          <w:kern w:val="0"/>
+          <w:lang w:eastAsia="en-GB"/>
+          <w14:ligatures w14:val="none"/>
+        </w:rPr>
+        <w:t xml:space="preserve">ml, </w:t>
+      </w:r>
+      <w:proofErr w:type="spellStart"/>
+      <w:r>
+        <w:rPr>
+          <w:rFonts w:ascii="Calibri" w:eastAsia="Times New Roman" w:hAnsi="Calibri" w:cs="Calibri"/>
+          <w:kern w:val="0"/>
+          <w:lang w:eastAsia="en-GB"/>
+          <w14:ligatures w14:val="none"/>
+        </w:rPr>
+        <w:t>css</w:t>
+      </w:r>
+      <w:proofErr w:type="spellEnd"/>
+      <w:r>
+        <w:rPr>
+          <w:rFonts w:ascii="Calibri" w:eastAsia="Times New Roman" w:hAnsi="Calibri" w:cs="Calibri"/>
+          <w:kern w:val="0"/>
+          <w:lang w:eastAsia="en-GB"/>
+          <w14:ligatures w14:val="none"/>
+        </w:rPr>
+        <w:t xml:space="preserve"> and </w:t>
+      </w:r>
+      <w:proofErr w:type="spellStart"/>
+      <w:r>
+        <w:rPr>
+          <w:rFonts w:ascii="Calibri" w:eastAsia="Times New Roman" w:hAnsi="Calibri" w:cs="Calibri"/>
+          <w:kern w:val="0"/>
+          <w:lang w:eastAsia="en-GB"/>
+          <w14:ligatures w14:val="none"/>
+        </w:rPr>
+        <w:t>javascript</w:t>
+      </w:r>
+      <w:proofErr w:type="spellEnd"/>
+      <w:r>
+        <w:rPr>
+          <w:rFonts w:ascii="Calibri" w:eastAsia="Times New Roman" w:hAnsi="Calibri" w:cs="Calibri"/>
+          <w:kern w:val="0"/>
+          <w:lang w:eastAsia="en-GB"/>
+          <w14:ligatures w14:val="none"/>
+        </w:rPr>
+        <w:t xml:space="preserve">): </w:t>
       </w:r>
       <w:r>
         <w:rPr>
@@ -1205,16 +1272,14 @@
         <w:rPr>
           <w:rFonts w:ascii="Calibri" w:hAnsi="Calibri" w:cs="Calibri"/>
         </w:rPr>
-        <w:t xml:space="preserve">*As a user I would love a website with an easy navigation btw search and login system. (html, </w:t>
-      </w:r>
-      <w:proofErr w:type="spellStart"/>
-      <w:r>
-        <w:rPr>
-          <w:rFonts w:ascii="Calibri" w:hAnsi="Calibri" w:cs="Calibri"/>
-        </w:rPr>
-        <w:t>css</w:t>
-      </w:r>
-      <w:proofErr w:type="spellEnd"/>
+        <w:t>*As a user I would love a website with an easy navigation btw search and login system. (</w:t>
+      </w:r>
+      <w:r>
+        <w:rPr>
+          <w:rFonts w:ascii="Calibri" w:hAnsi="Calibri" w:cs="Calibri"/>
+        </w:rPr>
+        <w:t>frontend</w:t>
+      </w:r>
       <w:r>
         <w:rPr>
           <w:rFonts w:ascii="Calibri" w:hAnsi="Calibri" w:cs="Calibri"/>
@@ -1253,7 +1318,19 @@
         <w:rPr>
           <w:rFonts w:ascii="Calibri" w:hAnsi="Calibri" w:cs="Calibri"/>
         </w:rPr>
-        <w:t xml:space="preserve"> can click my homework as done and submitted then logging into the server, to ensure my daily tasks are up to date before proceeding. (React)</w:t>
+        <w:t xml:space="preserve"> can click my homework as done and submitted then logging into the server, to ensure my daily tasks are up to date before proceeding. (</w:t>
+      </w:r>
+      <w:r>
+        <w:rPr>
+          <w:rFonts w:ascii="Calibri" w:hAnsi="Calibri" w:cs="Calibri"/>
+        </w:rPr>
+        <w:t>frontend</w:t>
+      </w:r>
+      <w:r>
+        <w:rPr>
+          <w:rFonts w:ascii="Calibri" w:hAnsi="Calibri" w:cs="Calibri"/>
+        </w:rPr>
+        <w:t>)</w:t>
       </w:r>
     </w:p>
     <w:p>
@@ -4051,11 +4128,6 @@
       </w:pPr>
       <w:r>
         <w:t>● Highlight any potential challenges anticipated</w:t>
-      </w:r>
-    </w:p>
-    <w:p>
-      <w:r>
-        <w:t>&gt; working with react</w:t>
       </w:r>
     </w:p>
     <w:p>
@@ -8610,6 +8682,7 @@
   <w:style w:type="character" w:default="1" w:styleId="DefaultParagraphFont">
     <w:name w:val="Default Paragraph Font"/>
     <w:uiPriority w:val="1"/>
+    <w:semiHidden/>
     <w:unhideWhenUsed/>
   </w:style>
   <w:style w:type="table" w:default="1" w:styleId="TableNormal">

</xml_diff>